<commit_message>
last minute touches on final report and presentation
</commit_message>
<xml_diff>
--- a/source/ShortReport.docx
+++ b/source/ShortReport.docx
@@ -438,7 +438,7 @@
         <w:pStyle w:val="BodyText"/>
       </w:pPr>
       <w:r>
-        <w:t xml:space="preserve">The first feature in the to be inspected was the label.</w:t>
+        <w:t xml:space="preserve">The first feature in the data to be inspected was the label.</w:t>
       </w:r>
       <w:r>
         <w:t xml:space="preserve"> </w:t>
@@ -587,13 +587,13 @@
         <w:pStyle w:val="BodyText"/>
       </w:pPr>
       <w:r>
-        <w:t xml:space="preserve">Multiple plots were genereated such as density, box, heat map, and 2D/3D scatter plots.</w:t>
-      </w:r>
-      <w:r>
-        <w:t xml:space="preserve"> </w:t>
-      </w:r>
-      <w:r>
-        <w:t xml:space="preserve">The density and boxplots helped show how each feature was distributed and potentially split the gender classes apart.</w:t>
+        <w:t xml:space="preserve">Multiple plots were generated such as density, box, heat map, and 2D/3D scatter plots.</w:t>
+      </w:r>
+      <w:r>
+        <w:t xml:space="preserve"> </w:t>
+      </w:r>
+      <w:r>
+        <w:t xml:space="preserve">The density and box plots helped show how each feature was distributed and potentially split the gender classes apart.</w:t>
       </w:r>
       <w:r>
         <w:t xml:space="preserve"> </w:t>
@@ -629,7 +629,7 @@
         <w:t xml:space="preserve"> </w:t>
       </w:r>
       <w:r>
-        <w:t xml:space="preserve">After inspecting the visualizations and removing some of the features that supplied dulicate information the modeling phase began.</w:t>
+        <w:t xml:space="preserve">After inspecting the visualizations and removing some of the features that supplied duplicate information the modeling phase began.</w:t>
       </w:r>
     </w:p>
     <w:p>
@@ -701,7 +701,7 @@
         <w:t xml:space="preserve"> </w:t>
       </w:r>
       <w:r>
-        <w:t xml:space="preserve">The first model fitted using raw data found that algorithm = auto, n_neighbors = 11, p = 1, weights = distance reslted in the best cross-validation scores.</w:t>
+        <w:t xml:space="preserve">The first model fitted using raw data found that algorithm = auto, n_neighbors = 11, p = 1, weights = distance resulted in the best cross-validation scores.</w:t>
       </w:r>
       <w:r>
         <w:t xml:space="preserve"> </w:t>
@@ -733,7 +733,7 @@
         <w:t xml:space="preserve"> </w:t>
       </w:r>
       <w:r>
-        <w:t xml:space="preserve">As for the other parameters algorithm = auto, n_neighbors = 3, p = 1, weights = distance reslted in the best scores.</w:t>
+        <w:t xml:space="preserve">As for the other parameters algorithm = auto, n_neighbors = 3, p = 1, weights = distance resulted in the best scores.</w:t>
       </w:r>
       <w:r>
         <w:t xml:space="preserve"> </w:t>
@@ -769,7 +769,7 @@
         <w:t xml:space="preserve"> </w:t>
       </w:r>
       <w:r>
-        <w:t xml:space="preserve">At every node the tree makes a decison to split the data based on one features value.</w:t>
+        <w:t xml:space="preserve">At every node the tree makes a decision to split the data based on one features value.</w:t>
       </w:r>
       <w:r>
         <w:t xml:space="preserve"> </w:t>
@@ -801,7 +801,7 @@
         <w:t xml:space="preserve"> </w:t>
       </w:r>
       <w:r>
-        <w:t xml:space="preserve">The Random Forest classifier found that criterion = entropy, max_depth = 9, n_estimators = 15 reslted in the best scores.</w:t>
+        <w:t xml:space="preserve">The Random Forest classifier found that criterion = entropy, max_depth = 9, n_estimators = 15 resulted in the best scores.</w:t>
       </w:r>
       <w:r>
         <w:t xml:space="preserve"> </w:t>
@@ -825,7 +825,7 @@
         <w:pStyle w:val="FirstParagraph"/>
       </w:pPr>
       <w:r>
-        <w:t xml:space="preserve">Next a SVM was created to classify the data.</w:t>
+        <w:t xml:space="preserve">Next, an SVM was created to classify the data.</w:t>
       </w:r>
       <w:r>
         <w:t xml:space="preserve"> </w:t>
@@ -837,13 +837,13 @@
         <w:t xml:space="preserve"> </w:t>
       </w:r>
       <w:r>
-        <w:t xml:space="preserve">It was found that by altering the penalty parameter C for SVM the model could acheive beter results.</w:t>
-      </w:r>
-      <w:r>
-        <w:t xml:space="preserve"> </w:t>
-      </w:r>
-      <w:r>
-        <w:t xml:space="preserve">The SVM classifier found that C = 48 reslted in the best scores.</w:t>
+        <w:t xml:space="preserve">It was found that by altering the penalty parameter C for SVM the model could achieve better results.</w:t>
+      </w:r>
+      <w:r>
+        <w:t xml:space="preserve"> </w:t>
+      </w:r>
+      <w:r>
+        <w:t xml:space="preserve">The SVM classifier found that C = 48 resulted in the best scores.</w:t>
       </w:r>
       <w:r>
         <w:t xml:space="preserve"> </w:t>
@@ -869,7 +869,7 @@
         <w:t xml:space="preserve"> </w:t>
       </w:r>
       <w:r>
-        <w:t xml:space="preserve">The SVM classifier with PCA data found that C = 10 reslted in the best scores.</w:t>
+        <w:t xml:space="preserve">The SVM classifier with PCA data found that C = 10 resulted in the best scores.</w:t>
       </w:r>
       <w:r>
         <w:t xml:space="preserve"> </w:t>
@@ -911,13 +911,13 @@
         <w:t xml:space="preserve"> </w:t>
       </w:r>
       <w:r>
-        <w:t xml:space="preserve">TO acheive beter results this model varied the inverse of regularization strength (C), intercept fit, and a penalty value.</w:t>
-      </w:r>
-      <w:r>
-        <w:t xml:space="preserve"> </w:t>
-      </w:r>
-      <w:r>
-        <w:t xml:space="preserve">A grid search found that C = 0.7000000000000001, fit_intercept = TRUE, penalty = l1 reslted in the best scores.</w:t>
+        <w:t xml:space="preserve">To achieve better results this model varied the inverse of regularization strength (C), intercept fit, and a penalty value.</w:t>
+      </w:r>
+      <w:r>
+        <w:t xml:space="preserve"> </w:t>
+      </w:r>
+      <w:r>
+        <w:t xml:space="preserve">A grid search found that C = 0.7000000000000001, fit_intercept = TRUE, penalty = l1 resulted in the best scores.</w:t>
       </w:r>
       <w:r>
         <w:t xml:space="preserve"> </w:t>
@@ -1070,7 +1070,7 @@
         <w:t xml:space="preserve"> </w:t>
       </w:r>
       <w:r>
-        <w:t xml:space="preserve">While other models such as KNN using PCA also acheived high scores it came down to the AUC of the Random Forest being so high (0.9979454) and it’s high Female accuracy.</w:t>
+        <w:t xml:space="preserve">While other models such as KNN using PCA also achieved high scores it came down to the AUC of the Random Forest being so high (0.9979454) and it’s high Female accuracy.</w:t>
       </w:r>
       <w:r>
         <w:t xml:space="preserve"> </w:t>
@@ -1084,7 +1084,7 @@
         <w:pStyle w:val="BodyText"/>
       </w:pPr>
       <w:r>
-        <w:t xml:space="preserve">The ROC chart below shows how close it was amongst the better models.</w:t>
+        <w:t xml:space="preserve">The ROC chart below shows how close it was among the better models.</w:t>
       </w:r>
       <w:r>
         <w:t xml:space="preserve"> </w:t>
@@ -1155,13 +1155,13 @@
         <w:pStyle w:val="FirstParagraph"/>
       </w:pPr>
       <w:r>
-        <w:t xml:space="preserve">This project wound up being a success not only through the learning acheived but the results produced.</w:t>
-      </w:r>
-      <w:r>
-        <w:t xml:space="preserve"> </w:t>
-      </w:r>
-      <w:r>
-        <w:t xml:space="preserve">Multiple models were generated and even acheived good results based on the metrics used for evaluation.</w:t>
+        <w:t xml:space="preserve">This project wound up being a success not only through the learning achieved but the results produced.</w:t>
+      </w:r>
+      <w:r>
+        <w:t xml:space="preserve"> </w:t>
+      </w:r>
+      <w:r>
+        <w:t xml:space="preserve">Multiple models were generated and even achieved good results based on the metrics used for evaluation.</w:t>
       </w:r>
       <w:r>
         <w:t xml:space="preserve"> </w:t>
@@ -1199,13 +1199,13 @@
         <w:t xml:space="preserve"> </w:t>
       </w:r>
       <w:r>
-        <w:t xml:space="preserve">Near the end of the project when time was becoming a factor I realised I might have spread myself thin with models to review.</w:t>
-      </w:r>
-      <w:r>
-        <w:t xml:space="preserve"> </w:t>
-      </w:r>
-      <w:r>
-        <w:t xml:space="preserve">A better method could have been to run the base models and then move foward with the best two.</w:t>
+        <w:t xml:space="preserve">Near the end of the project when time was becoming a factor I realized I might have spread myself thin with models to review.</w:t>
+      </w:r>
+      <w:r>
+        <w:t xml:space="preserve"> </w:t>
+      </w:r>
+      <w:r>
+        <w:t xml:space="preserve">A better method could have been to run the base models and then move forward with the best two.</w:t>
       </w:r>
       <w:r>
         <w:t xml:space="preserve"> </w:t>
@@ -1225,7 +1225,7 @@
         <w:pStyle w:val="BodyText"/>
       </w:pPr>
       <w:r>
-        <w:t xml:space="preserve">Moving foward I would continue to refine the Random Forest and KNN (PCA) models.</w:t>
+        <w:t xml:space="preserve">Moving forward I would continue to refine the Random Forest and KNN (PCA) models.</w:t>
       </w:r>
       <w:r>
         <w:t xml:space="preserve"> </w:t>
@@ -1237,7 +1237,7 @@
         <w:t xml:space="preserve"> </w:t>
       </w:r>
       <w:r>
-        <w:t xml:space="preserve">I would also like to gather the raw data and apply models to it as well as the features derived from the audio samples.</w:t>
+        <w:t xml:space="preserve">I would also like to gather the raw data and apply the models to it as well.</w:t>
       </w:r>
       <w:r>
         <w:t xml:space="preserve"> </w:t>
@@ -1263,13 +1263,13 @@
         <w:t xml:space="preserve"> </w:t>
       </w:r>
       <w:r>
-        <w:t xml:space="preserve">I beleive this would result in good results due to the fact that those voice types are divided up based on specific voice features.</w:t>
-      </w:r>
-      <w:r>
-        <w:t xml:space="preserve"> </w:t>
-      </w:r>
-      <w:r>
-        <w:t xml:space="preserve">A machine learnign model would simply automate the process and potntially beat out the human ear for accuracy.</w:t>
+        <w:t xml:space="preserve">I believe this would result in good results due to the fact that those voice types are divided up based on specific voice features.</w:t>
+      </w:r>
+      <w:r>
+        <w:t xml:space="preserve"> </w:t>
+      </w:r>
+      <w:r>
+        <w:t xml:space="preserve">A machine learning model would simply automate the process and potentially beat out the human ear for accuracy.</w:t>
       </w:r>
     </w:p>
     <w:sectPr/>
@@ -1380,7 +1380,7 @@
     </w:lvl>
   </w:abstractNum>
   <w:abstractNum w:abstractNumId="990">
-    <w:nsid w:val="a1b6cadf"/>
+    <w:nsid w:val="6b13cd9e"/>
     <w:multiLevelType w:val="multilevel"/>
     <w:lvl w:ilvl="0">
       <w:numFmt w:val="bullet"/>

</xml_diff>